<commit_message>
Corrección del primer error
</commit_message>
<xml_diff>
--- a/reports/D04/Student#2/04 Requirements - Student #2.docx
+++ b/reports/D04/Student#2/04 Requirements - Student #2.docx
@@ -89,6 +89,7 @@
               </w:rPr>
               <w:tab/>
             </w:r>
+            <w:permStart w:id="379328249" w:edGrp="everyone"/>
             <w:sdt>
               <w:sdtPr>
                 <w:rPr>
@@ -102,7 +103,6 @@
                 <w15:appearance w15:val="hidden"/>
                 <w:text/>
               </w:sdtPr>
-              <w:sdtEndPr/>
               <w:sdtContent>
                 <w:r>
                   <w:rPr>
@@ -136,6 +136,7 @@
                 </w:r>
               </w:sdtContent>
             </w:sdt>
+            <w:permEnd w:id="379328249"/>
           </w:p>
         </w:tc>
       </w:tr>
@@ -177,6 +178,7 @@
               </w:rPr>
               <w:tab/>
             </w:r>
+            <w:permStart w:id="955522721" w:edGrp="everyone"/>
             <w:sdt>
               <w:sdtPr>
                 <w:rPr>
@@ -190,16 +192,16 @@
                 <w15:appearance w15:val="hidden"/>
                 <w:text/>
               </w:sdtPr>
-              <w:sdtEndPr/>
               <w:sdtContent>
                 <w:r>
                   <w:rPr>
                     <w:rFonts w:asciiTheme="majorHAnsi" w:hAnsiTheme="majorHAnsi" w:cstheme="majorHAnsi"/>
                   </w:rPr>
-                  <w:t xml:space="preserve"> https://github.com/Luis-Giraldo-Santiago3/Acme-SF-D02</w:t>
+                  <w:t xml:space="preserve"> https://github.com/Luis-Giraldo-Santiago3/Acme-SF-D04  </w:t>
                 </w:r>
               </w:sdtContent>
             </w:sdt>
+            <w:permEnd w:id="955522721"/>
           </w:p>
         </w:tc>
       </w:tr>
@@ -254,6 +256,12 @@
                 <w:rFonts w:asciiTheme="majorHAnsi" w:hAnsiTheme="majorHAnsi" w:cstheme="majorHAnsi"/>
               </w:rPr>
               <w:tab/>
+            </w:r>
+            <w:permStart w:id="1490430286" w:edGrp="everyone"/>
+            <w:r>
+              <w:rPr>
+                <w:rFonts w:asciiTheme="majorHAnsi" w:hAnsiTheme="majorHAnsi" w:cstheme="majorHAnsi"/>
+              </w:rPr>
               <w:t xml:space="preserve"> </w:t>
             </w:r>
             <w:sdt>
@@ -269,7 +277,6 @@
                 <w15:appearance w15:val="hidden"/>
                 <w:text/>
               </w:sdtPr>
-              <w:sdtEndPr/>
               <w:sdtContent>
                 <w:r>
                   <w:rPr>
@@ -280,6 +287,7 @@
               </w:sdtContent>
             </w:sdt>
           </w:p>
+          <w:permEnd w:id="1490430286"/>
           <w:p>
             <w:pPr>
               <w:pStyle w:val="Sinespaciado"/>
@@ -309,6 +317,7 @@
               </w:rPr>
               <w:tab/>
             </w:r>
+            <w:permStart w:id="1588551831" w:edGrp="everyone"/>
             <w:sdt>
               <w:sdtPr>
                 <w:rPr>
@@ -322,7 +331,6 @@
                 <w15:appearance w15:val="hidden"/>
                 <w:text/>
               </w:sdtPr>
-              <w:sdtEndPr/>
               <w:sdtContent>
                 <w:r>
                   <w:rPr>
@@ -344,6 +352,7 @@
                 </w:r>
               </w:sdtContent>
             </w:sdt>
+            <w:permEnd w:id="1588551831"/>
           </w:p>
           <w:p>
             <w:pPr>
@@ -372,10 +381,12 @@
               </w:rPr>
               <w:tab/>
             </w:r>
+            <w:permStart w:id="441854091" w:edGrp="everyone"/>
             <w:sdt>
               <w:sdtPr>
                 <w:rPr>
                   <w:rFonts w:asciiTheme="majorHAnsi" w:hAnsiTheme="majorHAnsi" w:cstheme="majorHAnsi"/>
+                  <w:lang w:val="es-ES"/>
                 </w:rPr>
                 <w:tag w:val="Student2"/>
                 <w:id w:val="2044784553"/>
@@ -385,28 +396,31 @@
                 <w15:appearance w15:val="hidden"/>
                 <w:text/>
               </w:sdtPr>
-              <w:sdtEndPr/>
               <w:sdtContent>
                 <w:r>
                   <w:rPr>
                     <w:rFonts w:asciiTheme="majorHAnsi" w:hAnsiTheme="majorHAnsi" w:cstheme="majorHAnsi"/>
+                    <w:lang w:val="es-ES"/>
                   </w:rPr>
                   <w:t xml:space="preserve"> </w:t>
                 </w:r>
                 <w:r>
                   <w:rPr>
                     <w:rFonts w:asciiTheme="majorHAnsi" w:hAnsiTheme="majorHAnsi" w:cstheme="majorHAnsi"/>
+                    <w:lang w:val="es-ES"/>
                   </w:rPr>
                   <w:t>Giraldo Santiago, Luis</w:t>
                 </w:r>
                 <w:r>
                   <w:rPr>
                     <w:rFonts w:asciiTheme="majorHAnsi" w:hAnsiTheme="majorHAnsi" w:cstheme="majorHAnsi"/>
+                    <w:lang w:val="es-ES"/>
                   </w:rPr>
-                  <w:t xml:space="preserve"> </w:t>
+                  <w:t xml:space="preserve">  </w:t>
                 </w:r>
               </w:sdtContent>
             </w:sdt>
+            <w:permEnd w:id="441854091"/>
           </w:p>
           <w:p>
             <w:pPr>
@@ -435,10 +449,12 @@
               </w:rPr>
               <w:tab/>
             </w:r>
+            <w:permStart w:id="16126159" w:edGrp="everyone"/>
             <w:sdt>
               <w:sdtPr>
                 <w:rPr>
                   <w:rFonts w:asciiTheme="majorHAnsi" w:hAnsiTheme="majorHAnsi" w:cstheme="majorHAnsi"/>
+                  <w:lang w:val="es-ES"/>
                 </w:rPr>
                 <w:tag w:val="Roles2"/>
                 <w:id w:val="-1975901162"/>
@@ -448,34 +464,49 @@
                 <w15:appearance w15:val="hidden"/>
                 <w:text/>
               </w:sdtPr>
-              <w:sdtEndPr/>
               <w:sdtContent>
                 <w:r>
                   <w:rPr>
                     <w:rFonts w:asciiTheme="majorHAnsi" w:hAnsiTheme="majorHAnsi" w:cstheme="majorHAnsi"/>
+                    <w:lang w:val="es-ES"/>
                   </w:rPr>
                   <w:t xml:space="preserve"> </w:t>
                 </w:r>
+                <w:proofErr w:type="spellStart"/>
                 <w:r>
                   <w:rPr>
                     <w:rFonts w:asciiTheme="majorHAnsi" w:hAnsiTheme="majorHAnsi" w:cstheme="majorHAnsi"/>
+                    <w:lang w:val="es-ES"/>
                   </w:rPr>
                   <w:t>Developer</w:t>
                 </w:r>
+                <w:proofErr w:type="spellEnd"/>
                 <w:r>
                   <w:rPr>
                     <w:rFonts w:asciiTheme="majorHAnsi" w:hAnsiTheme="majorHAnsi" w:cstheme="majorHAnsi"/>
+                    <w:lang w:val="es-ES"/>
                   </w:rPr>
-                  <w:t>, Tester</w:t>
+                  <w:t xml:space="preserve">, </w:t>
                 </w:r>
+                <w:proofErr w:type="spellStart"/>
                 <w:r>
                   <w:rPr>
                     <w:rFonts w:asciiTheme="majorHAnsi" w:hAnsiTheme="majorHAnsi" w:cstheme="majorHAnsi"/>
+                    <w:lang w:val="es-ES"/>
                   </w:rPr>
-                  <w:t xml:space="preserve"> </w:t>
+                  <w:t>Tester</w:t>
+                </w:r>
+                <w:proofErr w:type="spellEnd"/>
+                <w:r>
+                  <w:rPr>
+                    <w:rFonts w:asciiTheme="majorHAnsi" w:hAnsiTheme="majorHAnsi" w:cstheme="majorHAnsi"/>
+                    <w:lang w:val="es-ES"/>
+                  </w:rPr>
+                  <w:t xml:space="preserve">  </w:t>
                 </w:r>
               </w:sdtContent>
             </w:sdt>
+            <w:permEnd w:id="16126159"/>
           </w:p>
         </w:tc>
       </w:tr>
@@ -523,6 +554,7 @@
               </w:rPr>
               <w:tab/>
             </w:r>
+            <w:permStart w:id="925041655" w:edGrp="everyone"/>
             <w:sdt>
               <w:sdtPr>
                 <w:rPr>
@@ -536,7 +568,6 @@
                 <w15:appearance w15:val="hidden"/>
                 <w:text/>
               </w:sdtPr>
-              <w:sdtEndPr/>
               <w:sdtContent>
                 <w:r>
                   <w:rPr>
@@ -548,19 +579,7 @@
                   <w:rPr>
                     <w:rFonts w:asciiTheme="majorHAnsi" w:hAnsiTheme="majorHAnsi" w:cstheme="majorHAnsi"/>
                   </w:rPr>
-                  <w:t>Sevilla febrero 1</w:t>
-                </w:r>
-                <w:r>
-                  <w:rPr>
-                    <w:rFonts w:asciiTheme="majorHAnsi" w:hAnsiTheme="majorHAnsi" w:cstheme="majorHAnsi"/>
-                  </w:rPr>
-                  <w:t>9</w:t>
-                </w:r>
-                <w:r>
-                  <w:rPr>
-                    <w:rFonts w:asciiTheme="majorHAnsi" w:hAnsiTheme="majorHAnsi" w:cstheme="majorHAnsi"/>
-                  </w:rPr>
-                  <w:t>, 2024</w:t>
+                  <w:t>Sevilla Julio 8, 2024</w:t>
                 </w:r>
                 <w:r>
                   <w:rPr>
@@ -570,6 +589,7 @@
                 </w:r>
               </w:sdtContent>
             </w:sdt>
+            <w:permEnd w:id="925041655"/>
           </w:p>
         </w:tc>
       </w:tr>
@@ -586,6 +606,7 @@
         <w:rPr>
           <w:rFonts w:cstheme="majorHAnsi"/>
         </w:rPr>
+        <w:lastRenderedPageBreak/>
         <w:t>MANDATORY Deliverable D01: introduction</w:t>
       </w:r>
     </w:p>
@@ -791,6 +812,7 @@
         <w:t>” denotes your name/s.</w:t>
       </w:r>
     </w:p>
+    <w:permStart w:id="1733719730" w:edGrp="everyone"/>
     <w:p>
       <w:pPr>
         <w:pStyle w:val="Verdict"/>
@@ -801,11 +823,7 @@
       <w:sdt>
         <w:sdtPr>
           <w:rPr>
-            <w:rFonts w:ascii="Consolas" w:eastAsia="Times New Roman" w:hAnsi="Consolas" w:cs="Times New Roman"/>
-            <w:color w:val="000000"/>
-            <w:sz w:val="20"/>
-            <w:szCs w:val="20"/>
-            <w:lang w:eastAsia="es-ES"/>
+            <w:rFonts w:asciiTheme="majorHAnsi" w:hAnsiTheme="majorHAnsi" w:cstheme="majorHAnsi"/>
           </w:rPr>
           <w:tag w:val="Verdict"/>
           <w:id w:val="-1048827586"/>
@@ -815,17 +833,24 @@
           <w15:appearance w15:val="hidden"/>
           <w:text/>
         </w:sdtPr>
-        <w:sdtEndPr/>
         <w:sdtContent>
           <w:r>
             <w:rPr>
-              <w:rFonts w:ascii="Consolas" w:eastAsia="Times New Roman" w:hAnsi="Consolas" w:cs="Times New Roman"/>
-              <w:color w:val="000000"/>
-              <w:sz w:val="20"/>
-              <w:szCs w:val="20"/>
-              <w:lang w:eastAsia="es-ES"/>
-            </w:rPr>
-            <w:t xml:space="preserve"> X </w:t>
+              <w:rFonts w:asciiTheme="majorHAnsi" w:hAnsiTheme="majorHAnsi" w:cstheme="majorHAnsi"/>
+            </w:rPr>
+            <w:t xml:space="preserve">  </w:t>
+          </w:r>
+          <w:r>
+            <w:rPr>
+              <w:rFonts w:asciiTheme="majorHAnsi" w:hAnsiTheme="majorHAnsi" w:cstheme="majorHAnsi"/>
+            </w:rPr>
+            <w:t>X</w:t>
+          </w:r>
+          <w:r>
+            <w:rPr>
+              <w:rFonts w:asciiTheme="majorHAnsi" w:hAnsiTheme="majorHAnsi" w:cstheme="majorHAnsi"/>
+            </w:rPr>
+            <w:t xml:space="preserve"> </w:t>
           </w:r>
         </w:sdtContent>
       </w:sdt>
@@ -833,7 +858,14 @@
         <w:rPr>
           <w:rFonts w:asciiTheme="majorHAnsi" w:hAnsiTheme="majorHAnsi" w:cstheme="majorHAnsi"/>
         </w:rPr>
-        <w:t xml:space="preserve">    </w:t>
+        <w:t xml:space="preserve"> </w:t>
+      </w:r>
+      <w:permEnd w:id="1733719730"/>
+      <w:r>
+        <w:rPr>
+          <w:rFonts w:asciiTheme="majorHAnsi" w:hAnsiTheme="majorHAnsi" w:cstheme="majorHAnsi"/>
+        </w:rPr>
+        <w:t xml:space="preserve">   </w:t>
       </w:r>
     </w:p>
     <w:p>
@@ -985,6 +1017,7 @@
         <w:rPr>
           <w:rFonts w:cstheme="majorHAnsi"/>
         </w:rPr>
+        <w:lastRenderedPageBreak/>
         <w:t xml:space="preserve">MANDATORY </w:t>
       </w:r>
       <w:r>
@@ -1151,6 +1184,7 @@
         <w:t xml:space="preserve"> (less than or equal to the corresponding project cost). </w:t>
       </w:r>
     </w:p>
+    <w:permStart w:id="1580534963" w:edGrp="everyone"/>
     <w:p>
       <w:pPr>
         <w:pStyle w:val="Gradercomments"/>
@@ -1171,28 +1205,28 @@
           <w15:appearance w15:val="hidden"/>
           <w:text/>
         </w:sdtPr>
-        <w:sdtEndPr/>
         <w:sdtContent>
           <w:r>
             <w:rPr>
               <w:rFonts w:asciiTheme="majorHAnsi" w:hAnsiTheme="majorHAnsi" w:cstheme="majorHAnsi"/>
             </w:rPr>
-            <w:t xml:space="preserve">   </w:t>
+            <w:t xml:space="preserve">  </w:t>
           </w:r>
           <w:r>
             <w:rPr>
               <w:rFonts w:asciiTheme="majorHAnsi" w:hAnsiTheme="majorHAnsi" w:cstheme="majorHAnsi"/>
             </w:rPr>
-            <w:t xml:space="preserve">X </w:t>
+            <w:t>X</w:t>
           </w:r>
           <w:r>
             <w:rPr>
               <w:rFonts w:asciiTheme="majorHAnsi" w:hAnsiTheme="majorHAnsi" w:cstheme="majorHAnsi"/>
             </w:rPr>
-            <w:t xml:space="preserve"> </w:t>
+            <w:t xml:space="preserve">  </w:t>
           </w:r>
         </w:sdtContent>
       </w:sdt>
+      <w:permEnd w:id="1580534963"/>
       <w:r>
         <w:rPr>
           <w:rFonts w:asciiTheme="majorHAnsi" w:hAnsiTheme="majorHAnsi" w:cstheme="majorHAnsi"/>
@@ -1312,6 +1346,7 @@
         <w:t xml:space="preserve"> for the registration (not blank, shorter than 76 characters).</w:t>
       </w:r>
     </w:p>
+    <w:permStart w:id="1685676958" w:edGrp="everyone"/>
     <w:p>
       <w:pPr>
         <w:pStyle w:val="Verdict"/>
@@ -1332,7 +1367,6 @@
           <w15:appearance w15:val="hidden"/>
           <w:text/>
         </w:sdtPr>
-        <w:sdtEndPr/>
         <w:sdtContent>
           <w:r>
             <w:rPr>
@@ -1354,6 +1388,7 @@
           </w:r>
         </w:sdtContent>
       </w:sdt>
+      <w:permEnd w:id="1685676958"/>
       <w:r>
         <w:rPr>
           <w:rFonts w:asciiTheme="majorHAnsi" w:hAnsiTheme="majorHAnsi" w:cstheme="majorHAnsi"/>
@@ -1446,6 +1481,7 @@
       </w:r>
     </w:p>
     <w:bookmarkStart w:id="0" w:name="_Hlk157677981"/>
+    <w:permStart w:id="616715123" w:edGrp="everyone"/>
     <w:p>
       <w:pPr>
         <w:pStyle w:val="Verdict"/>
@@ -1465,7 +1501,6 @@
           </w:placeholder>
           <w:text/>
         </w:sdtPr>
-        <w:sdtEndPr/>
         <w:sdtContent>
           <w:r>
             <w:rPr>
@@ -1487,6 +1522,7 @@
           </w:r>
         </w:sdtContent>
       </w:sdt>
+      <w:permEnd w:id="616715123"/>
       <w:r>
         <w:rPr>
           <w:rFonts w:asciiTheme="majorHAnsi" w:hAnsiTheme="majorHAnsi" w:cstheme="majorHAnsi"/>
@@ -1653,6 +1689,7 @@
         <w:t xml:space="preserve">”. </w:t>
       </w:r>
     </w:p>
+    <w:permStart w:id="891315281" w:edGrp="everyone"/>
     <w:p>
       <w:pPr>
         <w:pStyle w:val="Verdict"/>
@@ -1673,7 +1710,6 @@
           <w15:appearance w15:val="hidden"/>
           <w:text/>
         </w:sdtPr>
-        <w:sdtEndPr/>
         <w:sdtContent>
           <w:r>
             <w:rPr>
@@ -1695,6 +1731,7 @@
           </w:r>
         </w:sdtContent>
       </w:sdt>
+      <w:permEnd w:id="891315281"/>
     </w:p>
     <w:p>
       <w:pPr>
@@ -1744,6 +1781,7 @@
         <w:rPr>
           <w:rFonts w:cstheme="majorHAnsi"/>
         </w:rPr>
+        <w:lastRenderedPageBreak/>
         <w:t>MANDATORY Deliverable D03: implementing features</w:t>
       </w:r>
     </w:p>
@@ -1977,6 +2015,7 @@
         <w:t>.</w:t>
       </w:r>
     </w:p>
+    <w:permStart w:id="8470091" w:edGrp="everyone"/>
     <w:p>
       <w:pPr>
         <w:pStyle w:val="Verdict"/>
@@ -1997,7 +2036,6 @@
           <w15:appearance w15:val="hidden"/>
           <w:text/>
         </w:sdtPr>
-        <w:sdtEndPr/>
         <w:sdtContent>
           <w:r>
             <w:rPr>
@@ -2019,6 +2057,7 @@
           </w:r>
         </w:sdtContent>
       </w:sdt>
+      <w:permEnd w:id="8470091"/>
       <w:r>
         <w:rPr>
           <w:rFonts w:asciiTheme="majorHAnsi" w:hAnsiTheme="majorHAnsi" w:cstheme="majorHAnsi"/>
@@ -2222,6 +2261,7 @@
         <w:t>as long as it is not published.</w:t>
       </w:r>
     </w:p>
+    <w:permStart w:id="66585966" w:edGrp="everyone"/>
     <w:p>
       <w:pPr>
         <w:pStyle w:val="Verdict"/>
@@ -2242,7 +2282,6 @@
           <w15:appearance w15:val="hidden"/>
           <w:text/>
         </w:sdtPr>
-        <w:sdtEndPr/>
         <w:sdtContent>
           <w:r>
             <w:rPr>
@@ -2264,6 +2303,7 @@
           </w:r>
         </w:sdtContent>
       </w:sdt>
+      <w:permEnd w:id="66585966"/>
       <w:r>
         <w:rPr>
           <w:rFonts w:asciiTheme="majorHAnsi" w:hAnsiTheme="majorHAnsi" w:cstheme="majorHAnsi"/>
@@ -2341,6 +2381,7 @@
         <w:t>dashboards.</w:t>
       </w:r>
     </w:p>
+    <w:permStart w:id="844130438" w:edGrp="everyone"/>
     <w:p>
       <w:pPr>
         <w:pStyle w:val="Verdict"/>
@@ -2361,7 +2402,6 @@
           <w15:appearance w15:val="hidden"/>
           <w:text/>
         </w:sdtPr>
-        <w:sdtEndPr/>
         <w:sdtContent>
           <w:r>
             <w:rPr>
@@ -2383,6 +2423,7 @@
           </w:r>
         </w:sdtContent>
       </w:sdt>
+      <w:permEnd w:id="844130438"/>
       <w:r>
         <w:rPr>
           <w:rFonts w:asciiTheme="majorHAnsi" w:hAnsiTheme="majorHAnsi" w:cstheme="majorHAnsi"/>
@@ -2489,6 +2530,7 @@
         <w:rPr>
           <w:rFonts w:cstheme="majorHAnsi"/>
         </w:rPr>
+        <w:lastRenderedPageBreak/>
         <w:t>MANDATORY Deliverable D04: formal testing</w:t>
       </w:r>
     </w:p>
@@ -2601,6 +2643,7 @@
         <w:t>Produce a test suite for Requirements #6 and #7.</w:t>
       </w:r>
     </w:p>
+    <w:permStart w:id="973563344" w:edGrp="everyone"/>
     <w:p>
       <w:pPr>
         <w:pStyle w:val="Gradercomments"/>
@@ -2620,28 +2663,28 @@
           </w:placeholder>
           <w:text/>
         </w:sdtPr>
-        <w:sdtEndPr/>
         <w:sdtContent>
           <w:r>
             <w:rPr>
               <w:rFonts w:asciiTheme="majorHAnsi" w:hAnsiTheme="majorHAnsi" w:cstheme="majorHAnsi"/>
             </w:rPr>
-            <w:t xml:space="preserve"> </w:t>
+            <w:t xml:space="preserve">  </w:t>
           </w:r>
           <w:r>
             <w:rPr>
               <w:rFonts w:asciiTheme="majorHAnsi" w:hAnsiTheme="majorHAnsi" w:cstheme="majorHAnsi"/>
             </w:rPr>
-            <w:t xml:space="preserve"> X</w:t>
+            <w:t>X</w:t>
           </w:r>
           <w:r>
             <w:rPr>
               <w:rFonts w:asciiTheme="majorHAnsi" w:hAnsiTheme="majorHAnsi" w:cstheme="majorHAnsi"/>
             </w:rPr>
-            <w:t xml:space="preserve">   </w:t>
+            <w:t xml:space="preserve">  </w:t>
           </w:r>
         </w:sdtContent>
       </w:sdt>
+      <w:permEnd w:id="973563344"/>
       <w:r>
         <w:rPr>
           <w:rFonts w:asciiTheme="majorHAnsi" w:hAnsiTheme="majorHAnsi" w:cstheme="majorHAnsi"/>
@@ -2677,6 +2720,7 @@
         <w:t>Produce a testing report.</w:t>
       </w:r>
     </w:p>
+    <w:permStart w:id="212556619" w:edGrp="everyone"/>
     <w:p>
       <w:pPr>
         <w:pStyle w:val="Verdict"/>
@@ -2696,7 +2740,6 @@
           </w:placeholder>
           <w:text/>
         </w:sdtPr>
-        <w:sdtEndPr/>
         <w:sdtContent>
           <w:r>
             <w:rPr>
@@ -2718,6 +2761,7 @@
           </w:r>
         </w:sdtContent>
       </w:sdt>
+      <w:permEnd w:id="212556619"/>
       <w:r>
         <w:rPr>
           <w:rFonts w:asciiTheme="majorHAnsi" w:hAnsiTheme="majorHAnsi" w:cstheme="majorHAnsi"/>
@@ -2754,6 +2798,7 @@
         <w:rPr>
           <w:rFonts w:cstheme="majorHAnsi"/>
         </w:rPr>
+        <w:lastRenderedPageBreak/>
         <w:t>SUPPLEMENTARY Deliverable D01: introduction</w:t>
       </w:r>
     </w:p>
@@ -2896,6 +2941,7 @@
         <w:t>Produce an analysis report.</w:t>
       </w:r>
     </w:p>
+    <w:permStart w:id="351678440" w:edGrp="everyone"/>
     <w:p>
       <w:pPr>
         <w:pStyle w:val="Verdict"/>
@@ -2916,19 +2962,18 @@
           <w15:appearance w15:val="hidden"/>
           <w:text/>
         </w:sdtPr>
-        <w:sdtEndPr/>
         <w:sdtContent>
           <w:r>
             <w:rPr>
               <w:rFonts w:asciiTheme="majorHAnsi" w:hAnsiTheme="majorHAnsi" w:cstheme="majorHAnsi"/>
             </w:rPr>
-            <w:t xml:space="preserve"> </w:t>
+            <w:t xml:space="preserve">  </w:t>
           </w:r>
           <w:r>
             <w:rPr>
               <w:rFonts w:asciiTheme="majorHAnsi" w:hAnsiTheme="majorHAnsi" w:cstheme="majorHAnsi"/>
             </w:rPr>
-            <w:t xml:space="preserve"> X</w:t>
+            <w:t>X</w:t>
           </w:r>
           <w:r>
             <w:rPr>
@@ -2938,6 +2983,7 @@
           </w:r>
         </w:sdtContent>
       </w:sdt>
+      <w:permEnd w:id="351678440"/>
       <w:r>
         <w:rPr>
           <w:rFonts w:asciiTheme="majorHAnsi" w:hAnsiTheme="majorHAnsi" w:cstheme="majorHAnsi"/>
@@ -2959,6 +3005,7 @@
         <w:t>Produce a planning and progress report.</w:t>
       </w:r>
     </w:p>
+    <w:permStart w:id="2017154663" w:edGrp="everyone"/>
     <w:p>
       <w:pPr>
         <w:pStyle w:val="Verdict"/>
@@ -2982,7 +3029,6 @@
           <w15:appearance w15:val="hidden"/>
           <w:text/>
         </w:sdtPr>
-        <w:sdtEndPr/>
         <w:sdtContent>
           <w:r>
             <w:rPr>
@@ -3004,6 +3050,7 @@
           </w:r>
         </w:sdtContent>
       </w:sdt>
+      <w:permEnd w:id="2017154663"/>
       <w:r>
         <w:rPr>
           <w:rFonts w:asciiTheme="majorHAnsi" w:hAnsiTheme="majorHAnsi" w:cstheme="majorHAnsi"/>
@@ -3079,6 +3126,7 @@
         <w:rPr>
           <w:rFonts w:cstheme="majorHAnsi"/>
         </w:rPr>
+        <w:lastRenderedPageBreak/>
         <w:t xml:space="preserve">SUPPLEMENTARY </w:t>
       </w:r>
       <w:r>
@@ -3203,6 +3251,7 @@
         <w:t xml:space="preserve"> with further information.</w:t>
       </w:r>
     </w:p>
+    <w:permStart w:id="1480279223" w:edGrp="everyone"/>
     <w:p>
       <w:pPr>
         <w:pStyle w:val="Gradercomments"/>
@@ -3225,7 +3274,6 @@
           <w15:appearance w15:val="hidden"/>
           <w:text/>
         </w:sdtPr>
-        <w:sdtEndPr/>
         <w:sdtContent>
           <w:r>
             <w:rPr>
@@ -3250,6 +3298,7 @@
           </w:r>
         </w:sdtContent>
       </w:sdt>
+      <w:permEnd w:id="1480279223"/>
       <w:r>
         <w:rPr>
           <w:rFonts w:asciiTheme="majorHAnsi" w:hAnsiTheme="majorHAnsi" w:cstheme="majorHAnsi"/>
@@ -3373,6 +3422,7 @@
         <w:t>Produce a UML domain model.</w:t>
       </w:r>
     </w:p>
+    <w:permStart w:id="1411715631" w:edGrp="everyone"/>
     <w:p>
       <w:pPr>
         <w:pStyle w:val="Verdict"/>
@@ -3393,7 +3443,6 @@
           <w15:appearance w15:val="hidden"/>
           <w:text/>
         </w:sdtPr>
-        <w:sdtEndPr/>
         <w:sdtContent>
           <w:r>
             <w:rPr>
@@ -3415,6 +3464,7 @@
           </w:r>
         </w:sdtContent>
       </w:sdt>
+      <w:permEnd w:id="1411715631"/>
       <w:r>
         <w:rPr>
           <w:rFonts w:asciiTheme="majorHAnsi" w:hAnsiTheme="majorHAnsi" w:cstheme="majorHAnsi"/>
@@ -3436,6 +3486,7 @@
         <w:t>Produce an analysis report.</w:t>
       </w:r>
     </w:p>
+    <w:permStart w:id="1404656994" w:edGrp="everyone"/>
     <w:p>
       <w:pPr>
         <w:pStyle w:val="Verdict"/>
@@ -3456,7 +3507,6 @@
           <w15:appearance w15:val="hidden"/>
           <w:text/>
         </w:sdtPr>
-        <w:sdtEndPr/>
         <w:sdtContent>
           <w:r>
             <w:rPr>
@@ -3478,6 +3528,7 @@
           </w:r>
         </w:sdtContent>
       </w:sdt>
+      <w:permEnd w:id="1404656994"/>
       <w:r>
         <w:rPr>
           <w:rFonts w:asciiTheme="majorHAnsi" w:hAnsiTheme="majorHAnsi" w:cstheme="majorHAnsi"/>
@@ -3499,6 +3550,7 @@
         <w:t>Produce a planning and progress report.</w:t>
       </w:r>
     </w:p>
+    <w:permStart w:id="1214192489" w:edGrp="everyone"/>
     <w:p>
       <w:pPr>
         <w:pStyle w:val="Gradercomments"/>
@@ -3521,7 +3573,6 @@
           <w15:appearance w15:val="hidden"/>
           <w:text/>
         </w:sdtPr>
-        <w:sdtEndPr/>
         <w:sdtContent>
           <w:r>
             <w:rPr>
@@ -3532,6 +3583,7 @@
           </w:r>
         </w:sdtContent>
       </w:sdt>
+      <w:permEnd w:id="1214192489"/>
       <w:r>
         <w:rPr>
           <w:rFonts w:asciiTheme="majorHAnsi" w:hAnsiTheme="majorHAnsi" w:cstheme="majorHAnsi"/>
@@ -3561,6 +3613,7 @@
         <w:rPr>
           <w:rFonts w:cstheme="majorHAnsi"/>
         </w:rPr>
+        <w:lastRenderedPageBreak/>
         <w:t>SUPPLEMENTARY Deliverable D03: implementing features</w:t>
       </w:r>
     </w:p>
@@ -3650,6 +3703,7 @@
         <w:t>.</w:t>
       </w:r>
     </w:p>
+    <w:permStart w:id="1655847515" w:edGrp="everyone"/>
     <w:p>
       <w:pPr>
         <w:pStyle w:val="Gradercomments"/>
@@ -3669,7 +3723,6 @@
           </w:placeholder>
           <w:text/>
         </w:sdtPr>
-        <w:sdtEndPr/>
         <w:sdtContent>
           <w:r>
             <w:rPr>
@@ -3691,6 +3744,7 @@
           </w:r>
         </w:sdtContent>
       </w:sdt>
+      <w:permEnd w:id="1655847515"/>
       <w:r>
         <w:rPr>
           <w:rFonts w:asciiTheme="majorHAnsi" w:hAnsiTheme="majorHAnsi" w:cstheme="majorHAnsi"/>
@@ -3740,6 +3794,7 @@
         <w:t>Update their profiles.</w:t>
       </w:r>
     </w:p>
+    <w:permStart w:id="810754758" w:edGrp="everyone"/>
     <w:p>
       <w:pPr>
         <w:pStyle w:val="Verdict"/>
@@ -3759,19 +3814,18 @@
           </w:placeholder>
           <w:text/>
         </w:sdtPr>
-        <w:sdtEndPr/>
         <w:sdtContent>
           <w:r>
             <w:rPr>
               <w:rFonts w:asciiTheme="majorHAnsi" w:hAnsiTheme="majorHAnsi" w:cstheme="majorHAnsi"/>
             </w:rPr>
-            <w:t xml:space="preserve"> </w:t>
+            <w:t xml:space="preserve">  </w:t>
           </w:r>
           <w:r>
             <w:rPr>
               <w:rFonts w:asciiTheme="majorHAnsi" w:hAnsiTheme="majorHAnsi" w:cstheme="majorHAnsi"/>
             </w:rPr>
-            <w:t xml:space="preserve"> X</w:t>
+            <w:t>X</w:t>
           </w:r>
           <w:r>
             <w:rPr>
@@ -3781,6 +3835,7 @@
           </w:r>
         </w:sdtContent>
       </w:sdt>
+      <w:permEnd w:id="810754758"/>
       <w:r>
         <w:rPr>
           <w:rFonts w:asciiTheme="majorHAnsi" w:hAnsiTheme="majorHAnsi" w:cstheme="majorHAnsi"/>
@@ -3900,6 +3955,7 @@
         <w:t>).</w:t>
       </w:r>
     </w:p>
+    <w:permStart w:id="872621369" w:edGrp="everyone"/>
     <w:p>
       <w:pPr>
         <w:pStyle w:val="Verdict"/>
@@ -3920,7 +3976,6 @@
           <w15:appearance w15:val="hidden"/>
           <w:text/>
         </w:sdtPr>
-        <w:sdtEndPr/>
         <w:sdtContent>
           <w:r>
             <w:rPr>
@@ -3930,6 +3985,7 @@
           </w:r>
         </w:sdtContent>
       </w:sdt>
+      <w:permEnd w:id="872621369"/>
       <w:r>
         <w:rPr>
           <w:rFonts w:asciiTheme="majorHAnsi" w:hAnsiTheme="majorHAnsi" w:cstheme="majorHAnsi"/>
@@ -4022,6 +4078,7 @@
         <w:t>Produce an analysis report.</w:t>
       </w:r>
     </w:p>
+    <w:permStart w:id="359800286" w:edGrp="everyone"/>
     <w:p>
       <w:pPr>
         <w:pStyle w:val="Verdict"/>
@@ -4042,7 +4099,6 @@
           <w15:appearance w15:val="hidden"/>
           <w:text/>
         </w:sdtPr>
-        <w:sdtEndPr/>
         <w:sdtContent>
           <w:r>
             <w:rPr>
@@ -4052,6 +4108,7 @@
           </w:r>
         </w:sdtContent>
       </w:sdt>
+      <w:permEnd w:id="359800286"/>
       <w:r>
         <w:rPr>
           <w:rFonts w:asciiTheme="majorHAnsi" w:hAnsiTheme="majorHAnsi" w:cstheme="majorHAnsi"/>
@@ -4073,6 +4130,7 @@
         <w:t>Produce a planning and progress report.</w:t>
       </w:r>
     </w:p>
+    <w:permStart w:id="2132571457" w:edGrp="everyone"/>
     <w:p>
       <w:pPr>
         <w:pStyle w:val="Gradercomments"/>
@@ -4092,7 +4150,6 @@
           </w:placeholder>
           <w:text/>
         </w:sdtPr>
-        <w:sdtEndPr/>
         <w:sdtContent>
           <w:r>
             <w:rPr>
@@ -4102,6 +4159,7 @@
           </w:r>
         </w:sdtContent>
       </w:sdt>
+      <w:permEnd w:id="2132571457"/>
       <w:r>
         <w:rPr>
           <w:rFonts w:asciiTheme="majorHAnsi" w:hAnsiTheme="majorHAnsi" w:cstheme="majorHAnsi"/>
@@ -4123,6 +4181,7 @@
         <w:t>Produce a lint report.</w:t>
       </w:r>
     </w:p>
+    <w:permStart w:id="1334452110" w:edGrp="everyone"/>
     <w:p>
       <w:pPr>
         <w:pStyle w:val="Verdict"/>
@@ -4142,7 +4201,6 @@
           </w:placeholder>
           <w:text/>
         </w:sdtPr>
-        <w:sdtEndPr/>
         <w:sdtContent>
           <w:r>
             <w:rPr>
@@ -4152,6 +4210,7 @@
           </w:r>
         </w:sdtContent>
       </w:sdt>
+      <w:permEnd w:id="1334452110"/>
       <w:r>
         <w:rPr>
           <w:rFonts w:asciiTheme="majorHAnsi" w:hAnsiTheme="majorHAnsi" w:cstheme="majorHAnsi"/>
@@ -4187,6 +4246,7 @@
         <w:rPr>
           <w:rFonts w:cstheme="majorHAnsi"/>
         </w:rPr>
+        <w:lastRenderedPageBreak/>
         <w:t>SUPPLEMENTARY Deliverable D04: formal testing</w:t>
       </w:r>
     </w:p>
@@ -4326,6 +4386,7 @@
         <w:t>Produce an analysis report.</w:t>
       </w:r>
     </w:p>
+    <w:permStart w:id="2088578991" w:edGrp="everyone"/>
     <w:p>
       <w:pPr>
         <w:pStyle w:val="Verdict"/>
@@ -4345,7 +4406,6 @@
           </w:placeholder>
           <w:text/>
         </w:sdtPr>
-        <w:sdtEndPr/>
         <w:sdtContent>
           <w:r>
             <w:rPr>
@@ -4355,6 +4415,7 @@
           </w:r>
         </w:sdtContent>
       </w:sdt>
+      <w:permEnd w:id="2088578991"/>
       <w:r>
         <w:rPr>
           <w:rFonts w:asciiTheme="majorHAnsi" w:hAnsiTheme="majorHAnsi" w:cstheme="majorHAnsi"/>
@@ -4376,6 +4437,7 @@
         <w:t>Produce a planning and progress report.</w:t>
       </w:r>
     </w:p>
+    <w:permStart w:id="862791326" w:edGrp="everyone"/>
     <w:p>
       <w:pPr>
         <w:pStyle w:val="Verdict"/>
@@ -4395,7 +4457,6 @@
           </w:placeholder>
           <w:text/>
         </w:sdtPr>
-        <w:sdtEndPr/>
         <w:sdtContent>
           <w:r>
             <w:rPr>
@@ -4405,6 +4466,7 @@
           </w:r>
         </w:sdtContent>
       </w:sdt>
+      <w:permEnd w:id="862791326"/>
       <w:r>
         <w:rPr>
           <w:rFonts w:asciiTheme="majorHAnsi" w:hAnsiTheme="majorHAnsi" w:cstheme="majorHAnsi"/>
@@ -5408,16 +5470,6 @@
       <w14:ligatures w14:val="none"/>
     </w:rPr>
   </w:style>
-  <w:style w:type="character" w:styleId="Textodelmarcadordeposicin">
-    <w:name w:val="Placeholder Text"/>
-    <w:basedOn w:val="Fuentedeprrafopredeter"/>
-    <w:uiPriority w:val="99"/>
-    <w:semiHidden/>
-    <w:rsid w:val="003E3AFF"/>
-    <w:rPr>
-      <w:color w:val="808080"/>
-    </w:rPr>
-  </w:style>
 </w:styles>
 </file>
 
@@ -6349,13 +6401,6 @@
     <w:pitch w:val="variable"/>
     <w:sig w:usb0="E00006FF" w:usb1="420024FF" w:usb2="02000000" w:usb3="00000000" w:csb0="0000019F" w:csb1="00000000"/>
   </w:font>
-  <w:font w:name="Consolas">
-    <w:panose1 w:val="020B0609020204030204"/>
-    <w:charset w:val="00"/>
-    <w:family w:val="modern"/>
-    <w:pitch w:val="fixed"/>
-    <w:sig w:usb0="E00006FF" w:usb1="0000FCFF" w:usb2="00000001" w:usb3="00000000" w:csb0="0000019F" w:csb1="00000000"/>
-  </w:font>
   <w:font w:name="Aptos">
     <w:charset w:val="00"/>
     <w:family w:val="swiss"/>
@@ -6389,16 +6434,8 @@
   <w:rsids>
     <w:rsidRoot w:val="004D7778"/>
     <w:rsid w:val="004D7778"/>
-    <w:rsid w:val="005761A6"/>
-    <w:rsid w:val="00751A01"/>
-    <w:rsid w:val="007B0376"/>
-    <w:rsid w:val="007F6233"/>
-    <w:rsid w:val="00842218"/>
-    <w:rsid w:val="00974107"/>
-    <w:rsid w:val="009E6B2F"/>
-    <w:rsid w:val="00AA6C0D"/>
-    <w:rsid w:val="00AF45B7"/>
-    <w:rsid w:val="00B90136"/>
+    <w:rsid w:val="009A2339"/>
+    <w:rsid w:val="00FD508F"/>
   </w:rsids>
   <m:mathPr>
     <m:mathFont m:val="Cambria Math"/>

</xml_diff>